<commit_message>
Marco teorico complementado en el apartado de machine learning
</commit_message>
<xml_diff>
--- a/01. Documentación/5. Tesis Final/Documento NIOTE (9_Nov_2022) .docx
+++ b/01. Documentación/5. Tesis Final/Documento NIOTE (9_Nov_2022) .docx
@@ -4629,7 +4629,6 @@
         </w:rPr>
         <w:t xml:space="preserve"> Es un </w:t>
       </w:r>
-      <w:proofErr w:type="gramStart"/>
       <w:r>
         <w:rPr>
           <w:rStyle w:val="Textoennegrita"/>
@@ -4650,19 +4649,7 @@
           <w:bdr w:val="none" w:sz="0" w:space="0" w:color="auto" w:frame="1"/>
           <w:shd w:val="clear" w:color="auto" w:fill="FFFFFF"/>
         </w:rPr>
-        <w:t xml:space="preserve"> libre</w:t>
-      </w:r>
-      <w:proofErr w:type="gramEnd"/>
-      <w:r>
-        <w:rPr>
-          <w:rStyle w:val="Textoennegrita"/>
-          <w:b w:val="0"/>
-          <w:bCs w:val="0"/>
-          <w:color w:val="222222"/>
-          <w:bdr w:val="none" w:sz="0" w:space="0" w:color="auto" w:frame="1"/>
-          <w:shd w:val="clear" w:color="auto" w:fill="FFFFFF"/>
-        </w:rPr>
-        <w:t xml:space="preserve">, todo esto con la creación de proyectos de simulación, </w:t>
+        <w:t xml:space="preserve"> libre, todo esto con la creación de proyectos de simulación, </w:t>
       </w:r>
       <w:r>
         <w:rPr>
@@ -5202,9 +5189,8 @@
           <w:bdr w:val="none" w:sz="0" w:space="0" w:color="auto" w:frame="1"/>
           <w:shd w:val="clear" w:color="auto" w:fill="FFFFFF"/>
         </w:rPr>
-        <w:t xml:space="preserve">de una manera correcta en </w:t>
-      </w:r>
-      <w:proofErr w:type="gramStart"/>
+        <w:t xml:space="preserve">de una manera correcta en una </w:t>
+      </w:r>
       <w:r>
         <w:rPr>
           <w:rStyle w:val="Textoennegrita"/>
@@ -5213,28 +5199,7 @@
           <w:bdr w:val="none" w:sz="0" w:space="0" w:color="auto" w:frame="1"/>
           <w:shd w:val="clear" w:color="auto" w:fill="FFFFFF"/>
         </w:rPr>
-        <w:t xml:space="preserve">una </w:t>
-      </w:r>
-      <w:r>
-        <w:rPr>
-          <w:rStyle w:val="Textoennegrita"/>
-          <w:b w:val="0"/>
-          <w:bCs w:val="0"/>
-          <w:bdr w:val="none" w:sz="0" w:space="0" w:color="auto" w:frame="1"/>
-          <w:shd w:val="clear" w:color="auto" w:fill="FFFFFF"/>
-        </w:rPr>
-        <w:t xml:space="preserve"> red</w:t>
-      </w:r>
-      <w:proofErr w:type="gramEnd"/>
-      <w:r>
-        <w:rPr>
-          <w:rStyle w:val="Textoennegrita"/>
-          <w:b w:val="0"/>
-          <w:bCs w:val="0"/>
-          <w:bdr w:val="none" w:sz="0" w:space="0" w:color="auto" w:frame="1"/>
-          <w:shd w:val="clear" w:color="auto" w:fill="FFFFFF"/>
-        </w:rPr>
-        <w:t xml:space="preserve"> IoT. </w:t>
+        <w:t xml:space="preserve"> red IoT. </w:t>
       </w:r>
       <w:bookmarkStart w:id="9" w:name="_Toc440985128"/>
     </w:p>
@@ -5250,17 +5215,9 @@
           <w:b/>
         </w:rPr>
         <w:lastRenderedPageBreak/>
-        <w:t xml:space="preserve">2 </w:t>
-      </w:r>
-      <w:proofErr w:type="gramStart"/>
-      <w:r>
-        <w:rPr>
-          <w:b/>
-        </w:rPr>
-        <w:t>Justificación</w:t>
+        <w:t>2 Justificación</w:t>
       </w:r>
       <w:bookmarkEnd w:id="9"/>
-      <w:proofErr w:type="gramEnd"/>
     </w:p>
     <w:p>
       <w:pPr>
@@ -5742,17 +5699,9 @@
           <w:b/>
         </w:rPr>
         <w:lastRenderedPageBreak/>
-        <w:t xml:space="preserve">3 </w:t>
-      </w:r>
-      <w:proofErr w:type="gramStart"/>
-      <w:r>
-        <w:rPr>
-          <w:b/>
-        </w:rPr>
-        <w:t>Objetivos</w:t>
+        <w:t>3 Objetivos</w:t>
       </w:r>
       <w:bookmarkEnd w:id="10"/>
-      <w:proofErr w:type="gramEnd"/>
     </w:p>
     <w:p>
       <w:pPr>
@@ -6047,13 +5996,8 @@
         <w:t xml:space="preserve"> </w:t>
       </w:r>
       <w:r>
-        <w:t xml:space="preserve">que contienen </w:t>
-      </w:r>
-      <w:proofErr w:type="gramStart"/>
-      <w:r>
-        <w:t>integrado sensores</w:t>
-      </w:r>
-      <w:proofErr w:type="gramEnd"/>
+        <w:t>que contienen integrado sensores</w:t>
+      </w:r>
       <w:r>
         <w:t xml:space="preserve"> </w:t>
       </w:r>
@@ -7440,7 +7384,6 @@
         <w:t xml:space="preserve">, </w:t>
       </w:r>
       <w:proofErr w:type="spellStart"/>
-      <w:proofErr w:type="gramStart"/>
       <w:r>
         <w:rPr>
           <w:lang w:eastAsia="es-CO"/>
@@ -7452,14 +7395,7 @@
         <w:rPr>
           <w:lang w:eastAsia="es-CO"/>
         </w:rPr>
-        <w:t>(</w:t>
-      </w:r>
-      <w:proofErr w:type="gramEnd"/>
-      <w:r>
-        <w:rPr>
-          <w:lang w:eastAsia="es-CO"/>
-        </w:rPr>
-        <w:t>2016)).</w:t>
+        <w:t>(2016)).</w:t>
       </w:r>
     </w:p>
     <w:p>
@@ -7661,7 +7597,6 @@
         </w:rPr>
         <w:t xml:space="preserve"> </w:t>
       </w:r>
-      <w:proofErr w:type="gramStart"/>
       <w:r>
         <w:rPr>
           <w:rFonts w:cs="Times New Roman"/>
@@ -7674,15 +7609,7 @@
           <w:rFonts w:cs="Times New Roman"/>
           <w:szCs w:val="24"/>
         </w:rPr>
-        <w:t xml:space="preserve"> generan</w:t>
-      </w:r>
-      <w:proofErr w:type="gramEnd"/>
-      <w:r>
-        <w:rPr>
-          <w:rFonts w:cs="Times New Roman"/>
-          <w:szCs w:val="24"/>
-        </w:rPr>
-        <w:t xml:space="preserve"> modelos de pronósticos sobre las tendencias y así poder realizar cambios para mejorar.</w:t>
+        <w:t xml:space="preserve"> generan modelos de pronósticos sobre las tendencias y así poder realizar cambios para mejorar.</w:t>
       </w:r>
       <w:r>
         <w:rPr>
@@ -9184,21 +9111,13 @@
         <w:pStyle w:val="PrrAPA"/>
       </w:pPr>
       <w:r>
-        <w:t xml:space="preserve">Son la mayoría de los datos que se pueden encontrar almacenados en una base de </w:t>
-      </w:r>
-      <w:proofErr w:type="gramStart"/>
-      <w:r>
-        <w:t>datos;</w:t>
+        <w:t>Son la mayoría de los datos que se pueden encontrar almacenados en una base de datos;</w:t>
       </w:r>
       <w:r>
         <w:t xml:space="preserve"> </w:t>
       </w:r>
       <w:r>
-        <w:t xml:space="preserve"> se</w:t>
-      </w:r>
-      <w:proofErr w:type="gramEnd"/>
-      <w:r>
-        <w:t xml:space="preserve"> muestran en fila y columnas, tienen definido su longitud </w:t>
+        <w:t xml:space="preserve"> se muestran en fila y columnas, tienen definido su longitud </w:t>
       </w:r>
       <w:r>
         <w:t xml:space="preserve">en </w:t>
@@ -13391,12 +13310,24 @@
         <w:rPr>
           <w:color w:val="00B050"/>
         </w:rPr>
-        <w:t xml:space="preserve">La creación de las computadoras tiene como objetivo realizar las tareas que las personas no son capaces de hacer o no pueden ejercer de una manera rápida y eficiente, a pesar de que este objetivo ha sido cumplido por las maquinas, nunca han podido tener en ellas una inteligencia al nivel o superior a la mente humana que permita a los dispositivos pensar por sí mismos y tomar decisiones en los diferentes procesos y tareas que ejecutan. Sin </w:t>
+        <w:t xml:space="preserve">La creación de las computadoras tiene como objetivo realizar las tareas que las personas no son capaces de hacer o no pueden ejercer de una manera rápida y eficiente, a pesar de que este objetivo ha sido cumplido por las maquinas, nunca han podido tener en ellas una inteligencia al nivel o superior </w:t>
       </w:r>
       <w:r>
         <w:rPr>
           <w:color w:val="00B050"/>
         </w:rPr>
+        <w:t>de</w:t>
+      </w:r>
+      <w:r>
+        <w:rPr>
+          <w:color w:val="00B050"/>
+        </w:rPr>
+        <w:t xml:space="preserve"> la mente humana que permita a los dispositivos pensar por sí mismos y tomar decisiones en los diferentes procesos y tareas que ejecutan. Sin </w:t>
+      </w:r>
+      <w:r>
+        <w:rPr>
+          <w:color w:val="00B050"/>
+        </w:rPr>
         <w:t>embargo,</w:t>
       </w:r>
       <w:r>
@@ -13415,37 +13346,25 @@
         <w:rPr>
           <w:color w:val="00B050"/>
         </w:rPr>
-        <w:t xml:space="preserve">imiten la inteligencia humana </w:t>
+        <w:t>imiten la inteligencia humana</w:t>
       </w:r>
       <w:r>
         <w:rPr>
           <w:color w:val="00B050"/>
         </w:rPr>
-        <w:t xml:space="preserve">mediante inteligencia artificial (IA) </w:t>
+        <w:t xml:space="preserve">, a esto se le conoce como inteligencia </w:t>
       </w:r>
       <w:r>
         <w:rPr>
           <w:color w:val="00B050"/>
         </w:rPr>
-        <w:t xml:space="preserve">y además </w:t>
+        <w:t>artificial (IA)</w:t>
       </w:r>
       <w:r>
         <w:rPr>
           <w:color w:val="00B050"/>
         </w:rPr>
-        <w:t xml:space="preserve">puedan </w:t>
-      </w:r>
-      <w:r>
-        <w:rPr>
-          <w:color w:val="00B050"/>
-        </w:rPr>
-        <w:t xml:space="preserve">aprendan basándose </w:t>
-      </w:r>
-      <w:r>
-        <w:rPr>
-          <w:color w:val="00B050"/>
-        </w:rPr>
-        <w:t xml:space="preserve">grandes cantidades de datos que consumen </w:t>
+        <w:t xml:space="preserve"> </w:t>
       </w:r>
       <w:sdt>
         <w:sdtPr>
@@ -13493,21 +13412,25 @@
         <w:rPr>
           <w:color w:val="00B050"/>
         </w:rPr>
-        <w:t xml:space="preserve">, a esto se le conoce como Machine </w:t>
-      </w:r>
-      <w:proofErr w:type="spellStart"/>
+        <w:t>, una característica fundamental del razonamiento humano es el aprendizaje de hechos o experiencias</w:t>
+      </w:r>
       <w:r>
         <w:rPr>
           <w:color w:val="00B050"/>
         </w:rPr>
-        <w:t>Learning</w:t>
-      </w:r>
-      <w:proofErr w:type="spellEnd"/>
+        <w:t xml:space="preserve">. Esto permite al humano </w:t>
+      </w:r>
       <w:r>
         <w:rPr>
           <w:color w:val="00B050"/>
         </w:rPr>
-        <w:t xml:space="preserve"> o Aprendizaje automático. </w:t>
+        <w:t>tomar decisiones lógicas sobre las acciones que realiza</w:t>
+      </w:r>
+      <w:r>
+        <w:rPr>
+          <w:color w:val="00B050"/>
+        </w:rPr>
+        <w:t>, permitiendo así obtener mejores resultados de las mismas.</w:t>
       </w:r>
     </w:p>
     <w:p>
@@ -13521,26 +13444,86 @@
         <w:rPr>
           <w:color w:val="00B050"/>
         </w:rPr>
-        <w:t>Para lograr que un dispositivo de cómputo pueda aprender de grandes cantidades de datos</w:t>
+        <w:lastRenderedPageBreak/>
+        <w:t>Para lograr que un dispositivo de cómputo</w:t>
       </w:r>
       <w:r>
         <w:rPr>
           <w:color w:val="00B050"/>
         </w:rPr>
+        <w:t xml:space="preserve"> sea capaz de aprender, son necesarias</w:t>
+      </w:r>
+      <w:r>
+        <w:rPr>
+          <w:color w:val="00B050"/>
+        </w:rPr>
+        <w:t xml:space="preserve"> grandes cantidades de datos</w:t>
+      </w:r>
+      <w:r>
+        <w:rPr>
+          <w:color w:val="00B050"/>
+        </w:rPr>
         <w:t xml:space="preserve"> </w:t>
       </w:r>
       <w:r>
         <w:rPr>
           <w:color w:val="00B050"/>
         </w:rPr>
-        <w:t xml:space="preserve">se hace uso de algoritmos que tengan la capacidad de cambiar y mejorar según los datos que están </w:t>
+        <w:t>ya que estos son equivalentes al</w:t>
       </w:r>
       <w:r>
         <w:rPr>
           <w:color w:val="00B050"/>
         </w:rPr>
-        <w:lastRenderedPageBreak/>
-        <w:t xml:space="preserve">consumiendo con el pasar del tiempo </w:t>
+        <w:t xml:space="preserve"> conocimiento necesario para que a partir de </w:t>
+      </w:r>
+      <w:r>
+        <w:rPr>
+          <w:color w:val="00B050"/>
+        </w:rPr>
+        <w:t xml:space="preserve">algoritmos que tengan la capacidad </w:t>
+      </w:r>
+      <w:r>
+        <w:rPr>
+          <w:color w:val="00B050"/>
+        </w:rPr>
+        <w:t>tomar</w:t>
+      </w:r>
+      <w:r>
+        <w:rPr>
+          <w:color w:val="00B050"/>
+        </w:rPr>
+        <w:t xml:space="preserve"> decisiones y </w:t>
+      </w:r>
+      <w:r>
+        <w:rPr>
+          <w:color w:val="00B050"/>
+        </w:rPr>
+        <w:t xml:space="preserve">realizar </w:t>
+      </w:r>
+      <w:r>
+        <w:rPr>
+          <w:color w:val="00B050"/>
+        </w:rPr>
+        <w:t xml:space="preserve">acciones </w:t>
+      </w:r>
+      <w:r>
+        <w:rPr>
+          <w:color w:val="00B050"/>
+        </w:rPr>
+        <w:t>que permitan cambiar</w:t>
+      </w:r>
+      <w:r>
+        <w:rPr>
+          <w:color w:val="00B050"/>
+        </w:rPr>
+        <w:t xml:space="preserve"> y mejorar según </w:t>
+      </w:r>
+      <w:r>
+        <w:rPr>
+          <w:color w:val="00B050"/>
+        </w:rPr>
+        <w:t>el modelo de datos utilizado</w:t>
       </w:r>
       <w:sdt>
         <w:sdtPr>
@@ -13618,13 +13601,43 @@
         <w:rPr>
           <w:color w:val="00B050"/>
         </w:rPr>
+        <w:t xml:space="preserve"> y así tomar decisiones coherentes o acertadas e incluso predecir eventos futuros de manera eficiente</w:t>
+      </w:r>
+      <w:r>
+        <w:rPr>
+          <w:color w:val="00B050"/>
+        </w:rPr>
         <w:t>.</w:t>
       </w:r>
       <w:r>
         <w:rPr>
           <w:color w:val="00B050"/>
         </w:rPr>
-        <w:t xml:space="preserve"> Existen dos tipos de aprendizaje automático:</w:t>
+        <w:t xml:space="preserve"> </w:t>
+      </w:r>
+      <w:r>
+        <w:rPr>
+          <w:color w:val="00B050"/>
+        </w:rPr>
+        <w:t xml:space="preserve">Para lograr el entrenamiento de los algoritmos se puede hacer uso </w:t>
+      </w:r>
+      <w:r>
+        <w:rPr>
+          <w:color w:val="00B050"/>
+        </w:rPr>
+        <w:t xml:space="preserve">dos </w:t>
+      </w:r>
+      <w:r>
+        <w:rPr>
+          <w:color w:val="00B050"/>
+        </w:rPr>
+        <w:t>métodos de aprendizaje</w:t>
+      </w:r>
+      <w:r>
+        <w:rPr>
+          <w:color w:val="00B050"/>
+        </w:rPr>
+        <w:t>:</w:t>
       </w:r>
     </w:p>
     <w:p>
@@ -13642,16 +13655,11 @@
         <w:t>Supervisados</w:t>
       </w:r>
       <w:bookmarkEnd w:id="78"/>
-      <w:r>
-        <w:rPr>
-          <w:color w:val="00B050"/>
-        </w:rPr>
-        <w:t xml:space="preserve"> </w:t>
-      </w:r>
     </w:p>
     <w:p>
       <w:pPr>
         <w:ind w:left="1080"/>
+        <w:jc w:val="left"/>
         <w:rPr>
           <w:color w:val="00B050"/>
           <w:shd w:val="clear" w:color="auto" w:fill="FFFFFF"/>
@@ -13724,12 +13732,13 @@
           <w:color w:val="00B050"/>
           <w:shd w:val="clear" w:color="auto" w:fill="FFFFFF"/>
         </w:rPr>
-        <w:t xml:space="preserve">, permitiendo de esta manera al modelo aprender de todas las características que componen al conjunto de datos con el fin de interpretar y predecir las respuestas o características faltantes en un futuro de manera automática y lo más acertada posible. </w:t>
+        <w:t>, permitiendo de esta manera al modelo aprender de todas las características que componen al conjunto de datos con el fin de interpretar y predecir las respuestas o características faltantes en un futuro de manera automática y lo más acertada posible.</w:t>
       </w:r>
     </w:p>
     <w:p>
       <w:pPr>
         <w:ind w:left="1080"/>
+        <w:jc w:val="left"/>
         <w:rPr>
           <w:color w:val="00B050"/>
           <w:shd w:val="clear" w:color="auto" w:fill="FFFFFF"/>
@@ -13742,15 +13751,13 @@
         </w:rPr>
         <w:t xml:space="preserve">Este tipo de aprendizaje </w:t>
       </w:r>
-      <w:proofErr w:type="spellStart"/>
       <w:r>
         <w:rPr>
           <w:color w:val="00B050"/>
           <w:shd w:val="clear" w:color="auto" w:fill="FFFFFF"/>
         </w:rPr>
-        <w:t>esta</w:t>
-      </w:r>
-      <w:proofErr w:type="spellEnd"/>
+        <w:t>está</w:t>
+      </w:r>
       <w:r>
         <w:rPr>
           <w:color w:val="00B050"/>
@@ -13766,32 +13773,87 @@
           <w:color w:val="00B050"/>
         </w:rPr>
       </w:pPr>
+      <w:bookmarkStart w:id="79" w:name="_Hlk117295958"/>
       <w:r>
         <w:rPr>
           <w:color w:val="00B050"/>
-          <w:shd w:val="clear" w:color="auto" w:fill="FFFFFF"/>
+        </w:rPr>
+        <w:t>Algoritmo de clasificación</w:t>
+      </w:r>
+      <w:bookmarkEnd w:id="79"/>
+    </w:p>
+    <w:p>
+      <w:pPr>
+        <w:jc w:val="left"/>
+        <w:rPr>
+          <w:color w:val="00B050"/>
+        </w:rPr>
+      </w:pPr>
+      <w:r>
+        <w:rPr>
+          <w:color w:val="00B050"/>
+        </w:rPr>
+        <w:t xml:space="preserve">Este algoritmo consiste en clasificar </w:t>
+      </w:r>
+      <w:r>
+        <w:rPr>
+          <w:color w:val="00B050"/>
+        </w:rPr>
+        <w:t>conjuntos de datos</w:t>
+      </w:r>
+      <w:r>
+        <w:rPr>
+          <w:color w:val="00B050"/>
+        </w:rPr>
+        <w:t xml:space="preserve"> gracias a </w:t>
+      </w:r>
+      <w:r>
+        <w:rPr>
+          <w:color w:val="00B050"/>
+        </w:rPr>
+        <w:t xml:space="preserve">etiquetas </w:t>
+      </w:r>
+      <w:r>
+        <w:rPr>
+          <w:color w:val="00B050"/>
         </w:rPr>
         <w:tab/>
       </w:r>
-      <w:bookmarkStart w:id="79" w:name="_Hlk117295958"/>
       <w:r>
         <w:rPr>
           <w:color w:val="00B050"/>
         </w:rPr>
-        <w:t>Algoritmo de clasificación</w:t>
-      </w:r>
-      <w:bookmarkEnd w:id="79"/>
-    </w:p>
-    <w:p>
-      <w:pPr>
+        <w:tab/>
+      </w:r>
+      <w:r>
         <w:rPr>
           <w:color w:val="00B050"/>
         </w:rPr>
-      </w:pPr>
+        <w:tab/>
+        <w:t>de</w:t>
+      </w:r>
       <w:r>
         <w:rPr>
           <w:color w:val="00B050"/>
         </w:rPr>
+        <w:t xml:space="preserve"> </w:t>
+      </w:r>
+      <w:r>
+        <w:rPr>
+          <w:color w:val="00B050"/>
+        </w:rPr>
+        <w:t>clase</w:t>
+      </w:r>
+      <w:r>
+        <w:rPr>
+          <w:color w:val="00B050"/>
+        </w:rPr>
+        <w:t xml:space="preserve"> categórica, es decir si el dato a predecir pertenece o </w:t>
+      </w:r>
+      <w:r>
+        <w:rPr>
+          <w:color w:val="00B050"/>
+        </w:rPr>
         <w:tab/>
       </w:r>
       <w:r>
@@ -13805,13 +13867,12 @@
           <w:color w:val="00B050"/>
         </w:rPr>
         <w:tab/>
-        <w:t xml:space="preserve">Este algoritmo consiste en clasificar </w:t>
       </w:r>
       <w:r>
         <w:rPr>
           <w:color w:val="00B050"/>
         </w:rPr>
-        <w:t xml:space="preserve">conjuntos de datos de acuerdo con los </w:t>
+        <w:tab/>
       </w:r>
       <w:r>
         <w:rPr>
@@ -13823,6 +13884,12 @@
         <w:rPr>
           <w:color w:val="00B050"/>
         </w:rPr>
+        <w:t xml:space="preserve">no a un grupo exacto y especifico de datos por las características que lo </w:t>
+      </w:r>
+      <w:r>
+        <w:rPr>
+          <w:color w:val="00B050"/>
+        </w:rPr>
         <w:tab/>
       </w:r>
       <w:r>
@@ -13830,7 +13897,6 @@
           <w:color w:val="00B050"/>
         </w:rPr>
         <w:tab/>
-        <w:t xml:space="preserve">patrones que los caracterizan con el fin de predecir a que grupo de </w:t>
       </w:r>
       <w:r>
         <w:rPr>
@@ -13843,19 +13909,13 @@
           <w:color w:val="00B050"/>
         </w:rPr>
         <w:tab/>
+        <w:t>componen</w:t>
       </w:r>
       <w:r>
         <w:rPr>
           <w:color w:val="00B050"/>
         </w:rPr>
-        <w:tab/>
-      </w:r>
-      <w:r>
-        <w:rPr>
-          <w:color w:val="00B050"/>
-        </w:rPr>
-        <w:tab/>
-        <w:t xml:space="preserve">datos pertenecerá un elemento nuevo. </w:t>
+        <w:t xml:space="preserve">. </w:t>
       </w:r>
       <w:sdt>
         <w:sdtPr>
@@ -13911,16 +13971,34 @@
         <w:rPr>
           <w:color w:val="00B050"/>
         </w:rPr>
+        <w:t>Algoritmo de regresión</w:t>
+      </w:r>
+    </w:p>
+    <w:p>
+      <w:pPr>
+        <w:jc w:val="left"/>
+        <w:rPr>
+          <w:color w:val="00B050"/>
+        </w:rPr>
+      </w:pPr>
+      <w:r>
+        <w:rPr>
+          <w:color w:val="00B050"/>
+        </w:rPr>
+        <w:t xml:space="preserve">Con este algoritmo es posible predecir una característica de un </w:t>
+      </w:r>
+      <w:r>
+        <w:rPr>
+          <w:color w:val="00B050"/>
+        </w:rPr>
         <w:tab/>
-        <w:t>Algoritmo de regresión</w:t>
-      </w:r>
-    </w:p>
-    <w:p>
-      <w:pPr>
+      </w:r>
+      <w:r>
         <w:rPr>
           <w:color w:val="00B050"/>
         </w:rPr>
-      </w:pPr>
+        <w:tab/>
+      </w:r>
       <w:r>
         <w:rPr>
           <w:color w:val="00B050"/>
@@ -13938,31 +14016,11 @@
           <w:color w:val="00B050"/>
         </w:rPr>
         <w:tab/>
-        <w:t xml:space="preserve">Con este algoritmo es posible se logra predecir una característica de un </w:t>
       </w:r>
       <w:r>
         <w:rPr>
           <w:color w:val="00B050"/>
         </w:rPr>
-        <w:tab/>
-      </w:r>
-      <w:r>
-        <w:rPr>
-          <w:color w:val="00B050"/>
-        </w:rPr>
-        <w:tab/>
-      </w:r>
-      <w:r>
-        <w:rPr>
-          <w:color w:val="00B050"/>
-        </w:rPr>
-        <w:tab/>
-      </w:r>
-      <w:r>
-        <w:rPr>
-          <w:color w:val="00B050"/>
-        </w:rPr>
-        <w:tab/>
         <w:t xml:space="preserve">elemento por lo general un número, basándose en las demás características </w:t>
       </w:r>
       <w:r>
@@ -14046,6 +14104,7 @@
     <w:p>
       <w:pPr>
         <w:pStyle w:val="PrrAPA"/>
+        <w:jc w:val="left"/>
         <w:rPr>
           <w:i/>
           <w:iCs/>
@@ -14055,14 +14114,6 @@
       </w:pPr>
       <w:r>
         <w:rPr>
-          <w:b/>
-          <w:bCs/>
-          <w:color w:val="00B050"/>
-        </w:rPr>
-        <w:t xml:space="preserve"> </w:t>
-      </w:r>
-      <w:r>
-        <w:rPr>
           <w:rFonts w:cstheme="minorBidi"/>
           <w:color w:val="00B050"/>
           <w:szCs w:val="22"/>
@@ -14092,6 +14143,7 @@
           <w:color w:val="00B050"/>
           <w:shd w:val="clear" w:color="auto" w:fill="FFFFFF"/>
         </w:rPr>
+        <w:lastRenderedPageBreak/>
         <w:tab/>
         <w:t xml:space="preserve">contienen referencia a resultados que sean conocidos o </w:t>
       </w:r>
@@ -14173,6 +14225,230 @@
           </w:r>
         </w:sdtContent>
       </w:sdt>
+      <w:r>
+        <w:rPr>
+          <w:color w:val="00B050"/>
+          <w:shd w:val="clear" w:color="auto" w:fill="FFFFFF"/>
+        </w:rPr>
+        <w:t xml:space="preserve"> </w:t>
+      </w:r>
+      <w:r>
+        <w:rPr>
+          <w:color w:val="00B050"/>
+          <w:shd w:val="clear" w:color="auto" w:fill="FFFFFF"/>
+        </w:rPr>
+        <w:t>Se puede clasificar en dos métodos que componen al aprendizaje no supervisado</w:t>
+      </w:r>
+      <w:r>
+        <w:rPr>
+          <w:color w:val="00B050"/>
+          <w:shd w:val="clear" w:color="auto" w:fill="FFFFFF"/>
+        </w:rPr>
+        <w:t>:</w:t>
+      </w:r>
+    </w:p>
+    <w:p>
+      <w:pPr>
+        <w:pStyle w:val="Ttulo4"/>
+        <w:rPr>
+          <w:color w:val="00B050"/>
+        </w:rPr>
+      </w:pPr>
+      <w:r>
+        <w:rPr>
+          <w:color w:val="00B050"/>
+        </w:rPr>
+        <w:t>Agrupamiento</w:t>
+      </w:r>
+    </w:p>
+    <w:p>
+      <w:pPr>
+        <w:jc w:val="left"/>
+        <w:rPr>
+          <w:color w:val="00B050"/>
+        </w:rPr>
+      </w:pPr>
+      <w:r>
+        <w:rPr>
+          <w:color w:val="00B050"/>
+        </w:rPr>
+        <w:t xml:space="preserve">Mediante </w:t>
+      </w:r>
+      <w:r>
+        <w:rPr>
+          <w:color w:val="00B050"/>
+        </w:rPr>
+        <w:t>las características en las que los datos están compuestos los algoritmos son capaces interpretar los datos y posteriormente agruparlos por sus similitudes permitiendo así estructurarlos y organizarlos</w:t>
+      </w:r>
+      <w:r>
+        <w:rPr>
+          <w:color w:val="00B050"/>
+        </w:rPr>
+        <w:t xml:space="preserve"> ya que se encuentran sin una etiqueta que los defina en un grupo especifico como ocurría en los algoritmos de clasificación en los algoritmos supervisados</w:t>
+      </w:r>
+      <w:r>
+        <w:rPr>
+          <w:color w:val="00B050"/>
+        </w:rPr>
+        <w:t>.</w:t>
+      </w:r>
+      <w:r>
+        <w:rPr>
+          <w:color w:val="00B050"/>
+          <w:shd w:val="clear" w:color="auto" w:fill="FFFFFF"/>
+        </w:rPr>
+        <w:t xml:space="preserve"> </w:t>
+      </w:r>
+      <w:sdt>
+        <w:sdtPr>
+          <w:rPr>
+            <w:color w:val="00B050"/>
+            <w:shd w:val="clear" w:color="auto" w:fill="FFFFFF"/>
+          </w:rPr>
+          <w:id w:val="2055278411"/>
+          <w:citation/>
+        </w:sdtPr>
+        <w:sdtContent>
+          <w:r>
+            <w:rPr>
+              <w:color w:val="00B050"/>
+              <w:shd w:val="clear" w:color="auto" w:fill="FFFFFF"/>
+            </w:rPr>
+            <w:fldChar w:fldCharType="begin"/>
+          </w:r>
+          <w:r>
+            <w:rPr>
+              <w:color w:val="00B050"/>
+              <w:shd w:val="clear" w:color="auto" w:fill="FFFFFF"/>
+            </w:rPr>
+            <w:instrText xml:space="preserve"> CITATION Gon15 \l 9226 </w:instrText>
+          </w:r>
+          <w:r>
+            <w:rPr>
+              <w:color w:val="00B050"/>
+              <w:shd w:val="clear" w:color="auto" w:fill="FFFFFF"/>
+            </w:rPr>
+            <w:fldChar w:fldCharType="separate"/>
+          </w:r>
+          <w:r>
+            <w:rPr>
+              <w:noProof/>
+              <w:color w:val="00B050"/>
+              <w:shd w:val="clear" w:color="auto" w:fill="FFFFFF"/>
+            </w:rPr>
+            <w:t xml:space="preserve"> </w:t>
+          </w:r>
+          <w:r>
+            <w:rPr>
+              <w:noProof/>
+              <w:color w:val="00B050"/>
+              <w:shd w:val="clear" w:color="auto" w:fill="FFFFFF"/>
+            </w:rPr>
+            <w:t>(González, 2015)</w:t>
+          </w:r>
+          <w:r>
+            <w:rPr>
+              <w:color w:val="00B050"/>
+              <w:shd w:val="clear" w:color="auto" w:fill="FFFFFF"/>
+            </w:rPr>
+            <w:fldChar w:fldCharType="end"/>
+          </w:r>
+        </w:sdtContent>
+      </w:sdt>
+    </w:p>
+    <w:p>
+      <w:pPr>
+        <w:pStyle w:val="Ttulo4"/>
+        <w:rPr>
+          <w:color w:val="00B050"/>
+        </w:rPr>
+      </w:pPr>
+      <w:r>
+        <w:rPr>
+          <w:color w:val="00B050"/>
+        </w:rPr>
+        <w:t>Reducción de la dimensionalidad</w:t>
+      </w:r>
+    </w:p>
+    <w:p>
+      <w:pPr>
+        <w:jc w:val="left"/>
+        <w:rPr>
+          <w:color w:val="00B050"/>
+        </w:rPr>
+      </w:pPr>
+      <w:r>
+        <w:rPr>
+          <w:color w:val="00B050"/>
+        </w:rPr>
+        <w:t xml:space="preserve">Mediante la selección de las características </w:t>
+      </w:r>
+      <w:r>
+        <w:rPr>
+          <w:color w:val="00B050"/>
+        </w:rPr>
+        <w:t>más relevantes o más</w:t>
+      </w:r>
+      <w:r>
+        <w:rPr>
+          <w:color w:val="00B050"/>
+        </w:rPr>
+        <w:t xml:space="preserve"> representa</w:t>
+      </w:r>
+      <w:r>
+        <w:rPr>
+          <w:color w:val="00B050"/>
+        </w:rPr>
+        <w:t>tivas para la clasificación objetivo de los diferentes conjuntos de datos</w:t>
+      </w:r>
+      <w:r>
+        <w:rPr>
+          <w:color w:val="00B050"/>
+        </w:rPr>
+        <w:t xml:space="preserve">. </w:t>
+      </w:r>
+      <w:sdt>
+        <w:sdtPr>
+          <w:rPr>
+            <w:color w:val="00B050"/>
+          </w:rPr>
+          <w:id w:val="-1675874880"/>
+          <w:citation/>
+        </w:sdtPr>
+        <w:sdtContent>
+          <w:r>
+            <w:rPr>
+              <w:color w:val="00B050"/>
+            </w:rPr>
+            <w:fldChar w:fldCharType="begin"/>
+          </w:r>
+          <w:r>
+            <w:rPr>
+              <w:color w:val="00B050"/>
+            </w:rPr>
+            <w:instrText xml:space="preserve"> CITATION Gon15 \l 9226 </w:instrText>
+          </w:r>
+          <w:r>
+            <w:rPr>
+              <w:color w:val="00B050"/>
+            </w:rPr>
+            <w:fldChar w:fldCharType="separate"/>
+          </w:r>
+          <w:r>
+            <w:rPr>
+              <w:noProof/>
+              <w:color w:val="00B050"/>
+            </w:rPr>
+            <w:t>(González, 2015)</w:t>
+          </w:r>
+          <w:r>
+            <w:rPr>
+              <w:color w:val="00B050"/>
+            </w:rPr>
+            <w:fldChar w:fldCharType="end"/>
+          </w:r>
+        </w:sdtContent>
+      </w:sdt>
     </w:p>
     <w:p>
       <w:pPr>
@@ -14224,7 +14500,6 @@
         <w:t xml:space="preserve"> </w:t>
       </w:r>
       <w:bookmarkStart w:id="82" w:name="_Toc440985139"/>
-      <w:proofErr w:type="gramStart"/>
       <w:r>
         <w:rPr>
           <w:b/>
@@ -14233,7 +14508,6 @@
         <w:t>Metodología</w:t>
       </w:r>
       <w:bookmarkEnd w:id="82"/>
-      <w:proofErr w:type="gramEnd"/>
     </w:p>
     <w:bookmarkEnd w:id="81"/>
     <w:p>
@@ -21289,17 +21563,9 @@
         <w:rPr>
           <w:b/>
         </w:rPr>
-        <w:t xml:space="preserve"> </w:t>
-      </w:r>
-      <w:proofErr w:type="gramStart"/>
-      <w:r>
-        <w:rPr>
-          <w:b/>
-        </w:rPr>
-        <w:t>Resultados</w:t>
+        <w:t xml:space="preserve"> Resultados</w:t>
       </w:r>
       <w:bookmarkEnd w:id="83"/>
-      <w:proofErr w:type="gramEnd"/>
     </w:p>
     <w:p>
       <w:pPr>
@@ -28662,17 +28928,9 @@
         <w:rPr>
           <w:b/>
         </w:rPr>
-        <w:t xml:space="preserve"> </w:t>
-      </w:r>
-      <w:proofErr w:type="gramStart"/>
-      <w:r>
-        <w:rPr>
-          <w:b/>
-        </w:rPr>
-        <w:t>Conclusiones</w:t>
+        <w:t xml:space="preserve"> Conclusiones</w:t>
       </w:r>
       <w:bookmarkEnd w:id="145"/>
-      <w:proofErr w:type="gramEnd"/>
     </w:p>
     <w:p>
       <w:pPr>
@@ -28779,18 +29037,8 @@
           <w:szCs w:val="24"/>
         </w:rPr>
         <w:lastRenderedPageBreak/>
-        <w:t xml:space="preserve">11 </w:t>
-      </w:r>
-      <w:proofErr w:type="gramStart"/>
-      <w:r>
-        <w:rPr>
-          <w:rFonts w:cs="Times New Roman"/>
-          <w:b/>
-          <w:szCs w:val="24"/>
-        </w:rPr>
-        <w:t>Recomendaciones</w:t>
-      </w:r>
-      <w:proofErr w:type="gramEnd"/>
+        <w:t>11 Recomendaciones</w:t>
+      </w:r>
     </w:p>
     <w:p>
       <w:pPr>
@@ -29106,22 +29354,22 @@
     <w:bookmarkStart w:id="148" w:name="_Toc101718667" w:displacedByCustomXml="next"/>
     <w:sdt>
       <w:sdtPr>
+        <w:rPr>
+          <w:rFonts w:eastAsiaTheme="minorHAnsi" w:cstheme="minorBidi"/>
+          <w:b w:val="0"/>
+          <w:szCs w:val="22"/>
+        </w:rPr>
         <w:id w:val="111145805"/>
         <w:bibliography/>
       </w:sdtPr>
-      <w:sdtEndPr>
-        <w:rPr>
-          <w:rFonts w:eastAsiaTheme="minorHAnsi" w:cstheme="minorBidi"/>
-          <w:b w:val="0"/>
-          <w:szCs w:val="22"/>
-        </w:rPr>
-      </w:sdtEndPr>
       <w:sdtContent>
         <w:sdt>
           <w:sdtPr>
             <w:rPr>
+              <w:rFonts w:eastAsiaTheme="minorHAnsi" w:cstheme="minorBidi"/>
               <w:b w:val="0"/>
               <w:bCs/>
+              <w:szCs w:val="22"/>
             </w:rPr>
             <w:id w:val="-894511692"/>
             <w:docPartObj>
@@ -29131,9 +29379,7 @@
           </w:sdtPr>
           <w:sdtEndPr>
             <w:rPr>
-              <w:rFonts w:eastAsiaTheme="minorHAnsi" w:cstheme="minorBidi"/>
               <w:bCs w:val="0"/>
-              <w:szCs w:val="22"/>
             </w:rPr>
           </w:sdtEndPr>
           <w:sdtContent>
@@ -33531,6 +33777,7 @@
                 <w:sz w:val="20"/>
                 <w:szCs w:val="20"/>
               </w:rPr>
+              <w:lastRenderedPageBreak/>
               <w:t>(Colombia. Ministerio de Educación Nacional, 2006)</w:t>
             </w:r>
           </w:p>
@@ -41788,7 +42035,7 @@
   <w:style w:type="paragraph" w:default="1" w:styleId="Normal">
     <w:name w:val="Normal"/>
     <w:qFormat/>
-    <w:rsid w:val="00CF375A"/>
+    <w:rsid w:val="00C708F3"/>
     <w:pPr>
       <w:spacing w:after="0" w:line="360" w:lineRule="auto"/>
       <w:jc w:val="both"/>
@@ -43282,7 +43529,7 @@
     <w:charset w:val="00"/>
     <w:family w:val="swiss"/>
     <w:pitch w:val="variable"/>
-    <w:sig w:usb0="E4002EFF" w:usb1="C000247B" w:usb2="00000009" w:usb3="00000000" w:csb0="000001FF" w:csb1="00000000"/>
+    <w:sig w:usb0="E4002EFF" w:usb1="C200247B" w:usb2="00000009" w:usb3="00000000" w:csb0="000001FF" w:csb1="00000000"/>
   </w:font>
   <w:font w:name="Segoe UI">
     <w:panose1 w:val="020B0502040204020203"/>
@@ -43296,7 +43543,7 @@
     <w:charset w:val="00"/>
     <w:family w:val="swiss"/>
     <w:pitch w:val="variable"/>
-    <w:sig w:usb0="E4002EFF" w:usb1="C000247B" w:usb2="00000009" w:usb3="00000000" w:csb0="000001FF" w:csb1="00000000"/>
+    <w:sig w:usb0="E4002EFF" w:usb1="C200247B" w:usb2="00000009" w:usb3="00000000" w:csb0="000001FF" w:csb1="00000000"/>
   </w:font>
   <w:font w:name="Cambria">
     <w:panose1 w:val="02040503050406030204"/>
@@ -43325,6 +43572,7 @@
   </w:compat>
   <w:rsids>
     <w:rsidRoot w:val="002B7194"/>
+    <w:rsid w:val="000036BF"/>
     <w:rsid w:val="000046CC"/>
     <w:rsid w:val="0001585E"/>
     <w:rsid w:val="000324C5"/>
@@ -43470,6 +43718,7 @@
     <w:rsid w:val="00F715C0"/>
     <w:rsid w:val="00F74F42"/>
     <w:rsid w:val="00F90479"/>
+    <w:rsid w:val="00FA4236"/>
     <w:rsid w:val="00FB4072"/>
     <w:rsid w:val="00FD3EE2"/>
   </w:rsids>
@@ -43488,8 +43737,8 @@
   </m:mathPr>
   <w:themeFontLang w:val="es-CO"/>
   <w:clrSchemeMapping w:bg1="light1" w:t1="dark1" w:bg2="light2" w:t2="dark2" w:accent1="accent1" w:accent2="accent2" w:accent3="accent3" w:accent4="accent4" w:accent5="accent5" w:accent6="accent6" w:hyperlink="hyperlink" w:followedHyperlink="followedHyperlink"/>
-  <w:decimalSymbol w:val=","/>
-  <w:listSeparator w:val=";"/>
+  <w:decimalSymbol w:val="."/>
+  <w:listSeparator w:val=","/>
   <w14:docId w14:val="0994198A"/>
   <w15:chartTrackingRefBased/>
 </w:settings>
@@ -44247,15 +44496,6 @@
 </file>
 
 <file path=customXml/item1.xml><?xml version="1.0" encoding="utf-8"?>
-<?mso-contentType ?>
-<FormTemplates xmlns="http://schemas.microsoft.com/sharepoint/v3/contenttype/forms">
-  <Display>DocumentLibraryForm</Display>
-  <Edit>DocumentLibraryForm</Edit>
-  <New>DocumentLibraryForm</New>
-</FormTemplates>
-</file>
-
-<file path=customXml/item2.xml><?xml version="1.0" encoding="utf-8"?>
 <ct:contentTypeSchema xmlns:ct="http://schemas.microsoft.com/office/2006/metadata/contentType" xmlns:ma="http://schemas.microsoft.com/office/2006/metadata/properties/metaAttributes" ct:_="" ma:_="" ma:contentTypeName="Documento" ma:contentTypeID="0x010100BB512A7C58F4BC48820FE6633CD53E08" ma:contentTypeVersion="5" ma:contentTypeDescription="Crear nuevo documento." ma:contentTypeScope="" ma:versionID="648ffe10b5f7dfd8b14e717761096c77">
   <xsd:schema xmlns:xsd="http://www.w3.org/2001/XMLSchema" xmlns:xs="http://www.w3.org/2001/XMLSchema" xmlns:p="http://schemas.microsoft.com/office/2006/metadata/properties" xmlns:ns2="8cdbdd18-4aaf-440e-a513-66b7cd85233e" targetNamespace="http://schemas.microsoft.com/office/2006/metadata/properties" ma:root="true" ma:fieldsID="fd7c9d59c2911956cd2f16872ab05992" ns2:_="">
     <xsd:import namespace="8cdbdd18-4aaf-440e-a513-66b7cd85233e"/>
@@ -44403,6 +44643,15 @@
     <xs:element name="TermId" type="xs:string"/>
   </xs:schema>
 </ct:contentTypeSchema>
+</file>
+
+<file path=customXml/item2.xml><?xml version="1.0" encoding="utf-8"?>
+<?mso-contentType ?>
+<FormTemplates xmlns="http://schemas.microsoft.com/sharepoint/v3/contenttype/forms">
+  <Display>DocumentLibraryForm</Display>
+  <Edit>DocumentLibraryForm</Edit>
+  <New>DocumentLibraryForm</New>
+</FormTemplates>
 </file>
 
 <file path=customXml/item3.xml><?xml version="1.0" encoding="utf-8"?>
@@ -44780,7 +45029,7 @@
         </b:NameList>
       </b:Author>
     </b:Author>
-    <b:RefOrder>34</b:RefOrder>
+    <b:RefOrder>35</b:RefOrder>
   </b:Source>
   <b:Source>
     <b:Tag>Mic</b:Tag>
@@ -44797,7 +45046,7 @@
       </b:Author>
     </b:Author>
     <b:URL>https://azure.microsoft.com/es-es/overview/machine-learning-algorithms/#overview</b:URL>
-    <b:RefOrder>35</b:RefOrder>
+    <b:RefOrder>36</b:RefOrder>
   </b:Source>
   <b:Source>
     <b:Tag>Cor09</b:Tag>
@@ -44821,7 +45070,7 @@
         </b:NameList>
       </b:Author>
     </b:Author>
-    <b:RefOrder>36</b:RefOrder>
+    <b:RefOrder>37</b:RefOrder>
   </b:Source>
   <b:Source>
     <b:Tag>Cas06</b:Tag>
@@ -45226,7 +45475,7 @@
     <b:Year>2017</b:Year>
     <b:City>Bogota D.C</b:City>
     <b:Publisher>Areandino</b:Publisher>
-    <b:RefOrder>37</b:RefOrder>
+    <b:RefOrder>38</b:RefOrder>
   </b:Source>
   <b:Source>
     <b:Tag>Jav</b:Tag>
@@ -45245,7 +45494,7 @@
     </b:Author>
     <b:InternetSiteTitle>VALTX</b:InternetSiteTitle>
     <b:URL>https://www.valtx.pe/blog/que-es-la-analitica-de-datos-y-como-puede-impactar-positivamente-en-tu-negocio</b:URL>
-    <b:RefOrder>38</b:RefOrder>
+    <b:RefOrder>39</b:RefOrder>
   </b:Source>
   <b:Source>
     <b:Tag>Tim16</b:Tag>
@@ -45264,7 +45513,7 @@
     </b:Author>
     <b:City>Bogota </b:City>
     <b:Publisher>Ediciones </b:Publisher>
-    <b:RefOrder>39</b:RefOrder>
+    <b:RefOrder>40</b:RefOrder>
   </b:Source>
   <b:Source>
     <b:Tag>Mat</b:Tag>
@@ -45273,7 +45522,7 @@
     <b:Title>MathWorks</b:Title>
     <b:InternetSiteTitle>MathWorks</b:InternetSiteTitle>
     <b:URL>https://www.mathworks.com/solutions/internet-of-things.html</b:URL>
-    <b:RefOrder>40</b:RefOrder>
+    <b:RefOrder>41</b:RefOrder>
   </b:Source>
   <b:Source>
     <b:Tag>Sán19</b:Tag>
@@ -45316,7 +45565,7 @@
     <b:YearAccessed>2020</b:YearAccessed>
     <b:MonthAccessed>marzo</b:MonthAccessed>
     <b:DayAccessed>13</b:DayAccessed>
-    <b:RefOrder>41</b:RefOrder>
+    <b:RefOrder>42</b:RefOrder>
   </b:Source>
   <b:Source>
     <b:Tag>Nig04</b:Tag>
@@ -45343,7 +45592,7 @@
         </b:NameList>
       </b:Author>
     </b:Author>
-    <b:RefOrder>42</b:RefOrder>
+    <b:RefOrder>43</b:RefOrder>
   </b:Source>
   <b:Source>
     <b:Tag>edi18</b:Tag>
@@ -45365,7 +45614,7 @@
         </b:NameList>
       </b:Author>
     </b:Author>
-    <b:RefOrder>43</b:RefOrder>
+    <b:RefOrder>44</b:RefOrder>
   </b:Source>
   <b:Source>
     <b:Tag>Yac20</b:Tag>
@@ -45399,7 +45648,7 @@
     </b:Author>
     <b:Volume>14</b:Volume>
     <b:Edition>Octava</b:Edition>
-    <b:RefOrder>44</b:RefOrder>
+    <b:RefOrder>45</b:RefOrder>
   </b:Source>
   <b:Source>
     <b:Tag>Sem16</b:Tag>
@@ -45425,7 +45674,7 @@
         </b:NameList>
       </b:Author>
     </b:Author>
-    <b:RefOrder>45</b:RefOrder>
+    <b:RefOrder>46</b:RefOrder>
   </b:Source>
   <b:Source>
     <b:Tag>Rod17</b:Tag>
@@ -45457,7 +45706,7 @@
         </b:NameList>
       </b:Author>
     </b:Author>
-    <b:RefOrder>46</b:RefOrder>
+    <b:RefOrder>47</b:RefOrder>
   </b:Source>
   <b:Source>
     <b:Tag>Rol07</b:Tag>
@@ -45484,7 +45733,7 @@
       </b:Author>
     </b:Author>
     <b:Pages>19-26</b:Pages>
-    <b:RefOrder>47</b:RefOrder>
+    <b:RefOrder>48</b:RefOrder>
   </b:Source>
   <b:Source>
     <b:Tag>Tor16</b:Tag>
@@ -45502,7 +45751,7 @@
         </b:NameList>
       </b:Author>
     </b:Author>
-    <b:RefOrder>48</b:RefOrder>
+    <b:RefOrder>49</b:RefOrder>
   </b:Source>
   <b:Source>
     <b:Tag>Var16</b:Tag>
@@ -45522,7 +45771,7 @@
         </b:NameList>
       </b:Author>
     </b:Author>
-    <b:RefOrder>49</b:RefOrder>
+    <b:RefOrder>50</b:RefOrder>
   </b:Source>
   <b:Source>
     <b:Tag>Lev03</b:Tag>
@@ -45553,7 +45802,7 @@
         </b:NameList>
       </b:Author>
     </b:Author>
-    <b:RefOrder>50</b:RefOrder>
+    <b:RefOrder>51</b:RefOrder>
   </b:Source>
   <b:Source>
     <b:Tag>Hua18</b:Tag>
@@ -45588,7 +45837,7 @@
         </b:NameList>
       </b:Author>
     </b:Author>
-    <b:RefOrder>51</b:RefOrder>
+    <b:RefOrder>52</b:RefOrder>
   </b:Source>
   <b:Source>
     <b:Tag>Gan17</b:Tag>
@@ -45615,7 +45864,7 @@
         </b:NameList>
       </b:Author>
     </b:Author>
-    <b:RefOrder>52</b:RefOrder>
+    <b:RefOrder>53</b:RefOrder>
   </b:Source>
   <b:Source>
     <b:Tag>Ami19</b:Tag>
@@ -45668,7 +45917,7 @@
       </b:Editor>
     </b:Author>
     <b:ConferenceName>3rd International Conference on Future Networks and Distributed Systems</b:ConferenceName>
-    <b:RefOrder>53</b:RefOrder>
+    <b:RefOrder>54</b:RefOrder>
   </b:Source>
   <b:Source>
     <b:Tag>NSN11</b:Tag>
@@ -45686,7 +45935,7 @@
     <b:DayAccessed>2</b:DayAccessed>
     <b:URL>https://www.nsnam.org/</b:URL>
     <b:InternetSiteTitle>NS-3</b:InternetSiteTitle>
-    <b:RefOrder>54</b:RefOrder>
+    <b:RefOrder>55</b:RefOrder>
   </b:Source>
   <b:Source>
     <b:Tag>IoT18</b:Tag>
@@ -45701,7 +45950,7 @@
     <b:YearAccessed>2020</b:YearAccessed>
     <b:MonthAccessed>marzo</b:MonthAccessed>
     <b:DayAccessed>13</b:DayAccessed>
-    <b:RefOrder>55</b:RefOrder>
+    <b:RefOrder>56</b:RefOrder>
   </b:Source>
   <b:Source>
     <b:Tag>Meh</b:Tag>
@@ -45721,7 +45970,7 @@
     <b:Pages>1-7</b:Pages>
     <b:City>Islamabad</b:City>
     <b:URL>https://arxiv.org/ftp/arxiv/papers/1712/1712.08303.pdf</b:URL>
-    <b:RefOrder>56</b:RefOrder>
+    <b:RefOrder>57</b:RefOrder>
   </b:Source>
   <b:Source>
     <b:Tag>ISA19</b:Tag>
@@ -45742,7 +45991,7 @@
     <b:Year>2019</b:Year>
     <b:City>Palma</b:City>
     <b:URL>https://ieeexplore.ieee.org/stamp/stamp.jsp?tp=&amp;arnumber=8758823</b:URL>
-    <b:RefOrder>57</b:RefOrder>
+    <b:RefOrder>58</b:RefOrder>
   </b:Source>
   <b:Source>
     <b:Tag>Mäk16</b:Tag>
@@ -45762,7 +46011,7 @@
     <b:Year>2016</b:Year>
     <b:City>Espoo</b:City>
     <b:URL>https://aaltodoc.aalto.fi/bitstream/handle/123456789/23951/master_M%c3%a4kinen_Alli_2016.pdf?sequence=1&amp;isAllowed=y</b:URL>
-    <b:RefOrder>58</b:RefOrder>
+    <b:RefOrder>59</b:RefOrder>
   </b:Source>
   <b:Source>
     <b:Tag>Dun11</b:Tag>
@@ -45806,7 +46055,7 @@
         </b:NameList>
       </b:Author>
     </b:Author>
-    <b:RefOrder>59</b:RefOrder>
+    <b:RefOrder>60</b:RefOrder>
   </b:Source>
   <b:Source>
     <b:Tag>Riv17</b:Tag>
@@ -45820,7 +46069,7 @@
     <b:Title>opnet simulator</b:Title>
     <b:Year>2017</b:Year>
     <b:URL>https://www.riverbed.com/in/products/steelcentral/opnet.html</b:URL>
-    <b:RefOrder>60</b:RefOrder>
+    <b:RefOrder>61</b:RefOrder>
   </b:Source>
   <b:Source>
     <b:Tag>Tet17</b:Tag>
@@ -45834,7 +46083,7 @@
     <b:Title>Netsim emulator</b:Title>
     <b:Year>2017</b:Year>
     <b:URL>http://tetcos.com/</b:URL>
-    <b:RefOrder>61</b:RefOrder>
+    <b:RefOrder>62</b:RefOrder>
   </b:Source>
   <b:Source>
     <b:Tag>Ahr08</b:Tag>
@@ -45866,7 +46115,7 @@
         </b:NameList>
       </b:Author>
     </b:Author>
-    <b:RefOrder>62</b:RefOrder>
+    <b:RefOrder>63</b:RefOrder>
   </b:Source>
   <b:Source>
     <b:Tag>NEO20</b:Tag>
@@ -45883,7 +46132,7 @@
     <b:YearAccessed>2020</b:YearAccessed>
     <b:MonthAccessed>Abril</b:MonthAccessed>
     <b:DayAccessed>14</b:DayAccessed>
-    <b:RefOrder>63</b:RefOrder>
+    <b:RefOrder>64</b:RefOrder>
   </b:Source>
   <b:Source>
     <b:Tag>Apr18</b:Tag>
@@ -45903,7 +46152,7 @@
     <b:YearAccessed>2020</b:YearAccessed>
     <b:MonthAccessed>Abril</b:MonthAccessed>
     <b:DayAccessed>14</b:DayAccessed>
-    <b:RefOrder>64</b:RefOrder>
+    <b:RefOrder>65</b:RefOrder>
   </b:Source>
   <b:Source>
     <b:Tag>Bar21</b:Tag>
@@ -45920,7 +46169,7 @@
     <b:Month>Abril</b:Month>
     <b:Day>29</b:Day>
     <b:URL>https://barbaraiot.com/blog/protocolos-iot-que-deberias-conocer/</b:URL>
-    <b:RefOrder>65</b:RefOrder>
+    <b:RefOrder>66</b:RefOrder>
   </b:Source>
   <b:Source>
     <b:Tag>AWS</b:Tag>
@@ -45934,7 +46183,7 @@
     <b:Title>IoT Device Simulator</b:Title>
     <b:InternetSiteTitle>IoT Device Simulator</b:InternetSiteTitle>
     <b:URL>https://aws.amazon.com/es/solutions/implementations/iot-device-simulator/</b:URL>
-    <b:RefOrder>66</b:RefOrder>
+    <b:RefOrder>67</b:RefOrder>
   </b:Source>
   <b:Source>
     <b:Tag>Rob21</b:Tag>
@@ -45955,7 +46204,7 @@
         </b:NameList>
       </b:Author>
     </b:Author>
-    <b:RefOrder>67</b:RefOrder>
+    <b:RefOrder>68</b:RefOrder>
   </b:Source>
   <b:Source>
     <b:Tag>Ruz21</b:Tag>
@@ -45975,7 +46224,7 @@
         </b:NameList>
       </b:Author>
     </b:Author>
-    <b:RefOrder>68</b:RefOrder>
+    <b:RefOrder>69</b:RefOrder>
   </b:Source>
   <b:Source>
     <b:Tag>Mar19</b:Tag>
@@ -45996,7 +46245,7 @@
         </b:NameList>
       </b:Author>
     </b:Author>
-    <b:RefOrder>69</b:RefOrder>
+    <b:RefOrder>70</b:RefOrder>
   </b:Source>
   <b:Source>
     <b:Tag>Del</b:Tag>
@@ -46010,7 +46259,7 @@
     <b:Title>IoT - Internet Of Things</b:Title>
     <b:InternetSiteTitle>Deloitte</b:InternetSiteTitle>
     <b:URL>https://www2.deloitte.com/es/es/pages/technology/articles/IoT-internet-of-things.html</b:URL>
-    <b:RefOrder>70</b:RefOrder>
+    <b:RefOrder>71</b:RefOrder>
   </b:Source>
   <b:Source>
     <b:Tag>ibe061</b:Tag>
@@ -46022,20 +46271,35 @@
     <b:Month>06</b:Month>
     <b:Day>18</b:Day>
     <b:URL>https://www.ibertech.org/analitica-descriptiva-predictiva-y-prescriptiva/</b:URL>
-    <b:RefOrder>71</b:RefOrder>
+    <b:RefOrder>72</b:RefOrder>
+  </b:Source>
+  <b:Source>
+    <b:Tag>Gon15</b:Tag>
+    <b:SourceType>ArticleInAPeriodical</b:SourceType>
+    <b:Guid>{B0F53879-1130-40A4-90D8-58EAEDD51CA6}</b:Guid>
+    <b:Author>
+      <b:Author>
+        <b:NameList>
+          <b:Person>
+            <b:Last>González</b:Last>
+            <b:First>Fabio</b:First>
+            <b:Middle>A.</b:Middle>
+          </b:Person>
+        </b:NameList>
+      </b:Author>
+    </b:Author>
+    <b:Title>Modelos de aprendizaje computacional en</b:Title>
+    <b:Year>2015</b:Year>
+    <b:Month>2</b:Month>
+    <b:Day>22</b:Day>
+    <b:PeriodicalTitle>Revista Colombiana de Reumatologia</b:PeriodicalTitle>
+    <b:Pages>77-78</b:Pages>
+    <b:RefOrder>34</b:RefOrder>
   </b:Source>
 </b:Sources>
 </file>
 
 <file path=customXml/itemProps1.xml><?xml version="1.0" encoding="utf-8"?>
-<ds:datastoreItem xmlns:ds="http://schemas.openxmlformats.org/officeDocument/2006/customXml" ds:itemID="{E3A90D45-A147-42E1-B3F2-DBD6DE896105}">
-  <ds:schemaRefs>
-    <ds:schemaRef ds:uri="http://schemas.microsoft.com/sharepoint/v3/contenttype/forms"/>
-  </ds:schemaRefs>
-</ds:datastoreItem>
-</file>
-
-<file path=customXml/itemProps2.xml><?xml version="1.0" encoding="utf-8"?>
 <ds:datastoreItem xmlns:ds="http://schemas.openxmlformats.org/officeDocument/2006/customXml" ds:itemID="{BA5D4B20-D98F-4380-8345-1CC7BDFD3FAA}">
   <ds:schemaRefs>
     <ds:schemaRef ds:uri="http://schemas.microsoft.com/office/2006/metadata/contentType"/>
@@ -46053,8 +46317,16 @@
 </ds:datastoreItem>
 </file>
 
+<file path=customXml/itemProps2.xml><?xml version="1.0" encoding="utf-8"?>
+<ds:datastoreItem xmlns:ds="http://schemas.openxmlformats.org/officeDocument/2006/customXml" ds:itemID="{E3A90D45-A147-42E1-B3F2-DBD6DE896105}">
+  <ds:schemaRefs>
+    <ds:schemaRef ds:uri="http://schemas.microsoft.com/sharepoint/v3/contenttype/forms"/>
+  </ds:schemaRefs>
+</ds:datastoreItem>
+</file>
+
 <file path=customXml/itemProps3.xml><?xml version="1.0" encoding="utf-8"?>
-<ds:datastoreItem xmlns:ds="http://schemas.openxmlformats.org/officeDocument/2006/customXml" ds:itemID="{7EBB936A-0EB7-40EC-A178-ABC51730B6D5}">
+<ds:datastoreItem xmlns:ds="http://schemas.openxmlformats.org/officeDocument/2006/customXml" ds:itemID="{33D2BD34-37C8-46D7-8AF2-D22307C374EE}">
   <ds:schemaRefs>
     <ds:schemaRef ds:uri="http://schemas.openxmlformats.org/officeDocument/2006/bibliography"/>
   </ds:schemaRefs>

</xml_diff>

<commit_message>
Se complementa aprendizaje no supervisado
</commit_message>
<xml_diff>
--- a/01. Documentación/5. Tesis Final/Documento NIOTE (9_Nov_2022) .docx
+++ b/01. Documentación/5. Tesis Final/Documento NIOTE (9_Nov_2022) .docx
@@ -14387,32 +14387,50 @@
         <w:rPr>
           <w:color w:val="00B050"/>
         </w:rPr>
-        <w:t>más relevantes o más</w:t>
+        <w:t>más relevantes o representativas</w:t>
       </w:r>
       <w:r>
         <w:rPr>
           <w:color w:val="00B050"/>
         </w:rPr>
-        <w:t xml:space="preserve"> representa</w:t>
+        <w:t xml:space="preserve"> para la clasificación objetivo de los diferentes conjuntos de datos</w:t>
       </w:r>
       <w:r>
         <w:rPr>
           <w:color w:val="00B050"/>
         </w:rPr>
-        <w:t>tivas para la clasificación objetivo de los diferentes conjuntos de datos</w:t>
+        <w:t xml:space="preserve">, así mismo descartando las características menos importantes permitiendo </w:t>
       </w:r>
       <w:r>
         <w:rPr>
           <w:color w:val="00B050"/>
         </w:rPr>
-        <w:t xml:space="preserve">. </w:t>
+        <w:t>así una</w:t>
+      </w:r>
+      <w:r>
+        <w:rPr>
+          <w:color w:val="00B050"/>
+        </w:rPr>
+        <w:t xml:space="preserve"> mayor eficiencia en el modelo de aprendizaje</w:t>
+      </w:r>
+      <w:r>
+        <w:rPr>
+          <w:color w:val="00B050"/>
+        </w:rPr>
+        <w:t>.</w:t>
+      </w:r>
+      <w:r>
+        <w:rPr>
+          <w:color w:val="00B050"/>
+        </w:rPr>
+        <w:t xml:space="preserve"> </w:t>
       </w:r>
       <w:sdt>
         <w:sdtPr>
           <w:rPr>
             <w:color w:val="00B050"/>
           </w:rPr>
-          <w:id w:val="-1675874880"/>
+          <w:id w:val="-110367966"/>
           <w:citation/>
         </w:sdtPr>
         <w:sdtContent>
@@ -14426,7 +14444,7 @@
             <w:rPr>
               <w:color w:val="00B050"/>
             </w:rPr>
-            <w:instrText xml:space="preserve"> CITATION Gon15 \l 9226 </w:instrText>
+            <w:instrText xml:space="preserve"> CITATION Sof21 \l 9226 </w:instrText>
           </w:r>
           <w:r>
             <w:rPr>
@@ -14439,7 +14457,7 @@
               <w:noProof/>
               <w:color w:val="00B050"/>
             </w:rPr>
-            <w:t>(González, 2015)</w:t>
+            <w:t>(Softtek, 2021)</w:t>
           </w:r>
           <w:r>
             <w:rPr>
@@ -43660,6 +43678,7 @@
     <w:rsid w:val="007F7C2F"/>
     <w:rsid w:val="00806A2D"/>
     <w:rsid w:val="008233C7"/>
+    <w:rsid w:val="00853486"/>
     <w:rsid w:val="00854C2A"/>
     <w:rsid w:val="00893D22"/>
     <w:rsid w:val="00896603"/>
@@ -43718,7 +43737,6 @@
     <w:rsid w:val="00F715C0"/>
     <w:rsid w:val="00F74F42"/>
     <w:rsid w:val="00F90479"/>
-    <w:rsid w:val="00FA4236"/>
     <w:rsid w:val="00FB4072"/>
     <w:rsid w:val="00FD3EE2"/>
   </w:rsids>
@@ -45029,7 +45047,7 @@
         </b:NameList>
       </b:Author>
     </b:Author>
-    <b:RefOrder>35</b:RefOrder>
+    <b:RefOrder>36</b:RefOrder>
   </b:Source>
   <b:Source>
     <b:Tag>Mic</b:Tag>
@@ -45046,7 +45064,7 @@
       </b:Author>
     </b:Author>
     <b:URL>https://azure.microsoft.com/es-es/overview/machine-learning-algorithms/#overview</b:URL>
-    <b:RefOrder>36</b:RefOrder>
+    <b:RefOrder>37</b:RefOrder>
   </b:Source>
   <b:Source>
     <b:Tag>Cor09</b:Tag>
@@ -45070,7 +45088,7 @@
         </b:NameList>
       </b:Author>
     </b:Author>
-    <b:RefOrder>37</b:RefOrder>
+    <b:RefOrder>38</b:RefOrder>
   </b:Source>
   <b:Source>
     <b:Tag>Cas06</b:Tag>
@@ -45475,7 +45493,7 @@
     <b:Year>2017</b:Year>
     <b:City>Bogota D.C</b:City>
     <b:Publisher>Areandino</b:Publisher>
-    <b:RefOrder>38</b:RefOrder>
+    <b:RefOrder>39</b:RefOrder>
   </b:Source>
   <b:Source>
     <b:Tag>Jav</b:Tag>
@@ -45494,7 +45512,7 @@
     </b:Author>
     <b:InternetSiteTitle>VALTX</b:InternetSiteTitle>
     <b:URL>https://www.valtx.pe/blog/que-es-la-analitica-de-datos-y-como-puede-impactar-positivamente-en-tu-negocio</b:URL>
-    <b:RefOrder>39</b:RefOrder>
+    <b:RefOrder>40</b:RefOrder>
   </b:Source>
   <b:Source>
     <b:Tag>Tim16</b:Tag>
@@ -45513,7 +45531,7 @@
     </b:Author>
     <b:City>Bogota </b:City>
     <b:Publisher>Ediciones </b:Publisher>
-    <b:RefOrder>40</b:RefOrder>
+    <b:RefOrder>41</b:RefOrder>
   </b:Source>
   <b:Source>
     <b:Tag>Mat</b:Tag>
@@ -45522,7 +45540,7 @@
     <b:Title>MathWorks</b:Title>
     <b:InternetSiteTitle>MathWorks</b:InternetSiteTitle>
     <b:URL>https://www.mathworks.com/solutions/internet-of-things.html</b:URL>
-    <b:RefOrder>41</b:RefOrder>
+    <b:RefOrder>42</b:RefOrder>
   </b:Source>
   <b:Source>
     <b:Tag>Sán19</b:Tag>
@@ -45565,7 +45583,7 @@
     <b:YearAccessed>2020</b:YearAccessed>
     <b:MonthAccessed>marzo</b:MonthAccessed>
     <b:DayAccessed>13</b:DayAccessed>
-    <b:RefOrder>42</b:RefOrder>
+    <b:RefOrder>43</b:RefOrder>
   </b:Source>
   <b:Source>
     <b:Tag>Nig04</b:Tag>
@@ -45592,7 +45610,7 @@
         </b:NameList>
       </b:Author>
     </b:Author>
-    <b:RefOrder>43</b:RefOrder>
+    <b:RefOrder>44</b:RefOrder>
   </b:Source>
   <b:Source>
     <b:Tag>edi18</b:Tag>
@@ -45614,7 +45632,7 @@
         </b:NameList>
       </b:Author>
     </b:Author>
-    <b:RefOrder>44</b:RefOrder>
+    <b:RefOrder>45</b:RefOrder>
   </b:Source>
   <b:Source>
     <b:Tag>Yac20</b:Tag>
@@ -45648,7 +45666,7 @@
     </b:Author>
     <b:Volume>14</b:Volume>
     <b:Edition>Octava</b:Edition>
-    <b:RefOrder>45</b:RefOrder>
+    <b:RefOrder>46</b:RefOrder>
   </b:Source>
   <b:Source>
     <b:Tag>Sem16</b:Tag>
@@ -45674,7 +45692,7 @@
         </b:NameList>
       </b:Author>
     </b:Author>
-    <b:RefOrder>46</b:RefOrder>
+    <b:RefOrder>47</b:RefOrder>
   </b:Source>
   <b:Source>
     <b:Tag>Rod17</b:Tag>
@@ -45706,7 +45724,7 @@
         </b:NameList>
       </b:Author>
     </b:Author>
-    <b:RefOrder>47</b:RefOrder>
+    <b:RefOrder>48</b:RefOrder>
   </b:Source>
   <b:Source>
     <b:Tag>Rol07</b:Tag>
@@ -45733,7 +45751,7 @@
       </b:Author>
     </b:Author>
     <b:Pages>19-26</b:Pages>
-    <b:RefOrder>48</b:RefOrder>
+    <b:RefOrder>49</b:RefOrder>
   </b:Source>
   <b:Source>
     <b:Tag>Tor16</b:Tag>
@@ -45751,7 +45769,7 @@
         </b:NameList>
       </b:Author>
     </b:Author>
-    <b:RefOrder>49</b:RefOrder>
+    <b:RefOrder>50</b:RefOrder>
   </b:Source>
   <b:Source>
     <b:Tag>Var16</b:Tag>
@@ -45771,7 +45789,7 @@
         </b:NameList>
       </b:Author>
     </b:Author>
-    <b:RefOrder>50</b:RefOrder>
+    <b:RefOrder>51</b:RefOrder>
   </b:Source>
   <b:Source>
     <b:Tag>Lev03</b:Tag>
@@ -45802,7 +45820,7 @@
         </b:NameList>
       </b:Author>
     </b:Author>
-    <b:RefOrder>51</b:RefOrder>
+    <b:RefOrder>52</b:RefOrder>
   </b:Source>
   <b:Source>
     <b:Tag>Hua18</b:Tag>
@@ -45837,7 +45855,7 @@
         </b:NameList>
       </b:Author>
     </b:Author>
-    <b:RefOrder>52</b:RefOrder>
+    <b:RefOrder>53</b:RefOrder>
   </b:Source>
   <b:Source>
     <b:Tag>Gan17</b:Tag>
@@ -45864,7 +45882,7 @@
         </b:NameList>
       </b:Author>
     </b:Author>
-    <b:RefOrder>53</b:RefOrder>
+    <b:RefOrder>54</b:RefOrder>
   </b:Source>
   <b:Source>
     <b:Tag>Ami19</b:Tag>
@@ -45917,7 +45935,7 @@
       </b:Editor>
     </b:Author>
     <b:ConferenceName>3rd International Conference on Future Networks and Distributed Systems</b:ConferenceName>
-    <b:RefOrder>54</b:RefOrder>
+    <b:RefOrder>55</b:RefOrder>
   </b:Source>
   <b:Source>
     <b:Tag>NSN11</b:Tag>
@@ -45935,7 +45953,7 @@
     <b:DayAccessed>2</b:DayAccessed>
     <b:URL>https://www.nsnam.org/</b:URL>
     <b:InternetSiteTitle>NS-3</b:InternetSiteTitle>
-    <b:RefOrder>55</b:RefOrder>
+    <b:RefOrder>56</b:RefOrder>
   </b:Source>
   <b:Source>
     <b:Tag>IoT18</b:Tag>
@@ -45950,7 +45968,7 @@
     <b:YearAccessed>2020</b:YearAccessed>
     <b:MonthAccessed>marzo</b:MonthAccessed>
     <b:DayAccessed>13</b:DayAccessed>
-    <b:RefOrder>56</b:RefOrder>
+    <b:RefOrder>57</b:RefOrder>
   </b:Source>
   <b:Source>
     <b:Tag>Meh</b:Tag>
@@ -45970,7 +45988,7 @@
     <b:Pages>1-7</b:Pages>
     <b:City>Islamabad</b:City>
     <b:URL>https://arxiv.org/ftp/arxiv/papers/1712/1712.08303.pdf</b:URL>
-    <b:RefOrder>57</b:RefOrder>
+    <b:RefOrder>58</b:RefOrder>
   </b:Source>
   <b:Source>
     <b:Tag>ISA19</b:Tag>
@@ -45991,7 +46009,7 @@
     <b:Year>2019</b:Year>
     <b:City>Palma</b:City>
     <b:URL>https://ieeexplore.ieee.org/stamp/stamp.jsp?tp=&amp;arnumber=8758823</b:URL>
-    <b:RefOrder>58</b:RefOrder>
+    <b:RefOrder>59</b:RefOrder>
   </b:Source>
   <b:Source>
     <b:Tag>Mäk16</b:Tag>
@@ -46011,7 +46029,7 @@
     <b:Year>2016</b:Year>
     <b:City>Espoo</b:City>
     <b:URL>https://aaltodoc.aalto.fi/bitstream/handle/123456789/23951/master_M%c3%a4kinen_Alli_2016.pdf?sequence=1&amp;isAllowed=y</b:URL>
-    <b:RefOrder>59</b:RefOrder>
+    <b:RefOrder>60</b:RefOrder>
   </b:Source>
   <b:Source>
     <b:Tag>Dun11</b:Tag>
@@ -46055,7 +46073,7 @@
         </b:NameList>
       </b:Author>
     </b:Author>
-    <b:RefOrder>60</b:RefOrder>
+    <b:RefOrder>61</b:RefOrder>
   </b:Source>
   <b:Source>
     <b:Tag>Riv17</b:Tag>
@@ -46069,7 +46087,7 @@
     <b:Title>opnet simulator</b:Title>
     <b:Year>2017</b:Year>
     <b:URL>https://www.riverbed.com/in/products/steelcentral/opnet.html</b:URL>
-    <b:RefOrder>61</b:RefOrder>
+    <b:RefOrder>62</b:RefOrder>
   </b:Source>
   <b:Source>
     <b:Tag>Tet17</b:Tag>
@@ -46083,7 +46101,7 @@
     <b:Title>Netsim emulator</b:Title>
     <b:Year>2017</b:Year>
     <b:URL>http://tetcos.com/</b:URL>
-    <b:RefOrder>62</b:RefOrder>
+    <b:RefOrder>63</b:RefOrder>
   </b:Source>
   <b:Source>
     <b:Tag>Ahr08</b:Tag>
@@ -46115,7 +46133,7 @@
         </b:NameList>
       </b:Author>
     </b:Author>
-    <b:RefOrder>63</b:RefOrder>
+    <b:RefOrder>64</b:RefOrder>
   </b:Source>
   <b:Source>
     <b:Tag>NEO20</b:Tag>
@@ -46132,7 +46150,7 @@
     <b:YearAccessed>2020</b:YearAccessed>
     <b:MonthAccessed>Abril</b:MonthAccessed>
     <b:DayAccessed>14</b:DayAccessed>
-    <b:RefOrder>64</b:RefOrder>
+    <b:RefOrder>65</b:RefOrder>
   </b:Source>
   <b:Source>
     <b:Tag>Apr18</b:Tag>
@@ -46152,7 +46170,7 @@
     <b:YearAccessed>2020</b:YearAccessed>
     <b:MonthAccessed>Abril</b:MonthAccessed>
     <b:DayAccessed>14</b:DayAccessed>
-    <b:RefOrder>65</b:RefOrder>
+    <b:RefOrder>66</b:RefOrder>
   </b:Source>
   <b:Source>
     <b:Tag>Bar21</b:Tag>
@@ -46169,7 +46187,7 @@
     <b:Month>Abril</b:Month>
     <b:Day>29</b:Day>
     <b:URL>https://barbaraiot.com/blog/protocolos-iot-que-deberias-conocer/</b:URL>
-    <b:RefOrder>66</b:RefOrder>
+    <b:RefOrder>67</b:RefOrder>
   </b:Source>
   <b:Source>
     <b:Tag>AWS</b:Tag>
@@ -46183,7 +46201,7 @@
     <b:Title>IoT Device Simulator</b:Title>
     <b:InternetSiteTitle>IoT Device Simulator</b:InternetSiteTitle>
     <b:URL>https://aws.amazon.com/es/solutions/implementations/iot-device-simulator/</b:URL>
-    <b:RefOrder>67</b:RefOrder>
+    <b:RefOrder>68</b:RefOrder>
   </b:Source>
   <b:Source>
     <b:Tag>Rob21</b:Tag>
@@ -46204,7 +46222,7 @@
         </b:NameList>
       </b:Author>
     </b:Author>
-    <b:RefOrder>68</b:RefOrder>
+    <b:RefOrder>69</b:RefOrder>
   </b:Source>
   <b:Source>
     <b:Tag>Ruz21</b:Tag>
@@ -46224,7 +46242,7 @@
         </b:NameList>
       </b:Author>
     </b:Author>
-    <b:RefOrder>69</b:RefOrder>
+    <b:RefOrder>70</b:RefOrder>
   </b:Source>
   <b:Source>
     <b:Tag>Mar19</b:Tag>
@@ -46245,7 +46263,7 @@
         </b:NameList>
       </b:Author>
     </b:Author>
-    <b:RefOrder>70</b:RefOrder>
+    <b:RefOrder>71</b:RefOrder>
   </b:Source>
   <b:Source>
     <b:Tag>Del</b:Tag>
@@ -46259,7 +46277,7 @@
     <b:Title>IoT - Internet Of Things</b:Title>
     <b:InternetSiteTitle>Deloitte</b:InternetSiteTitle>
     <b:URL>https://www2.deloitte.com/es/es/pages/technology/articles/IoT-internet-of-things.html</b:URL>
-    <b:RefOrder>71</b:RefOrder>
+    <b:RefOrder>72</b:RefOrder>
   </b:Source>
   <b:Source>
     <b:Tag>ibe061</b:Tag>
@@ -46271,7 +46289,7 @@
     <b:Month>06</b:Month>
     <b:Day>18</b:Day>
     <b:URL>https://www.ibertech.org/analitica-descriptiva-predictiva-y-prescriptiva/</b:URL>
-    <b:RefOrder>72</b:RefOrder>
+    <b:RefOrder>73</b:RefOrder>
   </b:Source>
   <b:Source>
     <b:Tag>Gon15</b:Tag>
@@ -46295,6 +46313,27 @@
     <b:PeriodicalTitle>Revista Colombiana de Reumatologia</b:PeriodicalTitle>
     <b:Pages>77-78</b:Pages>
     <b:RefOrder>34</b:RefOrder>
+  </b:Source>
+  <b:Source>
+    <b:Tag>Sof21</b:Tag>
+    <b:SourceType>InternetSite</b:SourceType>
+    <b:Guid>{D52A3CB4-F57D-4D13-B675-E522A0CE82E8}</b:Guid>
+    <b:Title>softtek.eu</b:Title>
+    <b:Year>2021</b:Year>
+    <b:Month>9</b:Month>
+    <b:Day>2</b:Day>
+    <b:Author>
+      <b:Author>
+        <b:NameList>
+          <b:Person>
+            <b:Last>Softtek</b:Last>
+          </b:Person>
+        </b:NameList>
+      </b:Author>
+    </b:Author>
+    <b:InternetSiteTitle>La Reducción de Dimensionalidad en el Machine Learning</b:InternetSiteTitle>
+    <b:URL>https://softtek.eu/tech-magazine/artificial-intelligence/la-reduccion-de-dimensionalidad-en-el-machine-learning/</b:URL>
+    <b:RefOrder>35</b:RefOrder>
   </b:Source>
 </b:Sources>
 </file>
@@ -46326,7 +46365,7 @@
 </file>
 
 <file path=customXml/itemProps3.xml><?xml version="1.0" encoding="utf-8"?>
-<ds:datastoreItem xmlns:ds="http://schemas.openxmlformats.org/officeDocument/2006/customXml" ds:itemID="{33D2BD34-37C8-46D7-8AF2-D22307C374EE}">
+<ds:datastoreItem xmlns:ds="http://schemas.openxmlformats.org/officeDocument/2006/customXml" ds:itemID="{0713A29A-0F0A-4C03-BAAB-AD376292DE1D}">
   <ds:schemaRefs>
     <ds:schemaRef ds:uri="http://schemas.openxmlformats.org/officeDocument/2006/bibliography"/>
   </ds:schemaRefs>

</xml_diff>